<commit_message>
introduced batch normalization in model 3
</commit_message>
<xml_diff>
--- a/DevelopmentChallenges.docx
+++ b/DevelopmentChallenges.docx
@@ -35,7 +35,15 @@
       </w:r>
       <w:r>
         <w:br/>
-        <w:t xml:space="preserve">The training pipeline for the MultiMNIST dataset was failing to generalize because of </w:t>
+        <w:t xml:space="preserve">The training pipeline for the </w:t>
+      </w:r>
+      <w:proofErr w:type="spellStart"/>
+      <w:r>
+        <w:t>MultiMNIST</w:t>
+      </w:r>
+      <w:proofErr w:type="spellEnd"/>
+      <w:r>
+        <w:t xml:space="preserve"> dataset was failing to generalize because of </w:t>
       </w:r>
       <w:r>
         <w:rPr>
@@ -65,7 +73,15 @@
         </w:numPr>
       </w:pPr>
       <w:r>
-        <w:t xml:space="preserve">The project used torchvision.datasets.ImageFolder, which automatically assigns </w:t>
+        <w:t xml:space="preserve">The project used </w:t>
+      </w:r>
+      <w:proofErr w:type="spellStart"/>
+      <w:r>
+        <w:t>torchvision.datasets.ImageFolder</w:t>
+      </w:r>
+      <w:proofErr w:type="spellEnd"/>
+      <w:r>
+        <w:t xml:space="preserve">, which automatically assigns </w:t>
       </w:r>
       <w:r>
         <w:rPr>
@@ -86,11 +102,27 @@
         </w:numPr>
       </w:pPr>
       <w:r>
-        <w:t>Since the train, val, and test directories contained different subsets of digit</w:t>
+        <w:t xml:space="preserve">Since the train, </w:t>
+      </w:r>
+      <w:proofErr w:type="spellStart"/>
+      <w:r>
+        <w:t>val</w:t>
+      </w:r>
+      <w:proofErr w:type="spellEnd"/>
+      <w:r>
+        <w:t>, and test directories contained different subsets of digit</w:t>
       </w:r>
       <w:r>
         <w:noBreakHyphen/>
-        <w:t>pair folders (e.g., '48' in train, '25' in val, '03' in test), each split generated its own independent classes list.</w:t>
+        <w:t xml:space="preserve">pair folders (e.g., '48' in train, '25' in </w:t>
+      </w:r>
+      <w:proofErr w:type="spellStart"/>
+      <w:r>
+        <w:t>val</w:t>
+      </w:r>
+      <w:proofErr w:type="spellEnd"/>
+      <w:r>
+        <w:t>, '03' in test), each split generated its own independent classes list.</w:t>
       </w:r>
     </w:p>
     <w:p>
@@ -101,7 +133,15 @@
         </w:numPr>
       </w:pPr>
       <w:r>
-        <w:t>As a result, the integer targets returned by ImageFolder did not correspond to the same digit pairs across splits.</w:t>
+        <w:t xml:space="preserve">As a result, the integer targets returned by </w:t>
+      </w:r>
+      <w:proofErr w:type="spellStart"/>
+      <w:r>
+        <w:t>ImageFolder</w:t>
+      </w:r>
+      <w:proofErr w:type="spellEnd"/>
+      <w:r>
+        <w:t xml:space="preserve"> did not correspond to the same digit pairs across splits.</w:t>
       </w:r>
     </w:p>
     <w:p>
@@ -150,15 +190,32 @@
         </w:numPr>
       </w:pPr>
       <w:r>
-        <w:t xml:space="preserve">Override ImageFolder’s default behavior by using a </w:t>
+        <w:t xml:space="preserve">Override </w:t>
+      </w:r>
+      <w:proofErr w:type="spellStart"/>
+      <w:r>
+        <w:t>ImageFolder’s</w:t>
+      </w:r>
+      <w:proofErr w:type="spellEnd"/>
+      <w:r>
+        <w:t xml:space="preserve"> default behavior by using a </w:t>
       </w:r>
       <w:r>
         <w:rPr>
           <w:b/>
           <w:bCs/>
         </w:rPr>
-        <w:t>custom target_transform</w:t>
-      </w:r>
+        <w:t xml:space="preserve">custom </w:t>
+      </w:r>
+      <w:proofErr w:type="spellStart"/>
+      <w:r>
+        <w:rPr>
+          <w:b/>
+          <w:bCs/>
+        </w:rPr>
+        <w:t>target_transform</w:t>
+      </w:r>
+      <w:proofErr w:type="spellEnd"/>
       <w:r>
         <w:t xml:space="preserve"> that converts folder names directly into integer labels (e.g., '48' → 48).</w:t>
       </w:r>
@@ -192,7 +249,15 @@
         <w:t>global class list</w:t>
       </w:r>
       <w:r>
-        <w:t xml:space="preserve"> shared across train/val/test to align indices.</w:t>
+        <w:t xml:space="preserve"> shared across train/</w:t>
+      </w:r>
+      <w:proofErr w:type="spellStart"/>
+      <w:r>
+        <w:t>val</w:t>
+      </w:r>
+      <w:proofErr w:type="spellEnd"/>
+      <w:r>
+        <w:t>/test to align indices.</w:t>
       </w:r>
     </w:p>
     <w:p>
@@ -229,7 +294,7 @@
     <w:p>
       <w:r>
         <w:pict w14:anchorId="7613FAD3">
-          <v:rect id="_x0000_i1038" style="width:0;height:1.5pt" o:hralign="center" o:hrstd="t" o:hr="t" fillcolor="#a0a0a0" stroked="f"/>
+          <v:rect id="_x0000_i1025" style="width:0;height:1.5pt" o:hralign="center" o:hrstd="t" o:hr="t" fillcolor="#a0a0a0" stroked="f"/>
         </w:pict>
       </w:r>
     </w:p>
@@ -245,34 +310,29 @@
         <w:t>data pipeline inconsistency</w:t>
       </w:r>
       <w:r>
-        <w:t xml:space="preserve"> caused by ImageFolder’s indexing.</w:t>
+        <w:t xml:space="preserve"> caused by </w:t>
+      </w:r>
+      <w:proofErr w:type="spellStart"/>
+      <w:r>
+        <w:t>ImageFolder’s</w:t>
+      </w:r>
+      <w:proofErr w:type="spellEnd"/>
+      <w:r>
+        <w:t xml:space="preserve"> indexing.</w:t>
       </w:r>
     </w:p>
     <w:p>
       <w:r>
         <w:lastRenderedPageBreak/>
-        <w:t xml:space="preserve">Would you like me to help you phrase this as a </w:t>
-      </w:r>
-      <w:r>
-        <w:rPr>
-          <w:b/>
-          <w:bCs/>
-        </w:rPr>
-        <w:t>post</w:t>
-      </w:r>
-      <w:r>
-        <w:rPr>
-          <w:b/>
-          <w:bCs/>
-        </w:rPr>
-        <w:noBreakHyphen/>
-        <w:t>mortem note</w:t>
-      </w:r>
-      <w:r>
-        <w:t xml:space="preserve"> for your project log, so it reads like a concise engineering lesson learned?</w:t>
+        <w:t xml:space="preserve">Upon noticing </w:t>
+      </w:r>
+      <w:r>
+        <w:t xml:space="preserve">testing </w:t>
+      </w:r>
+      <w:r>
+        <w:t>accuracy drop off before training ends, incorporated learning rate scheduling to improve generalization.</w:t>
       </w:r>
     </w:p>
-    <w:p/>
     <w:sectPr>
       <w:pgSz w:w="12240" w:h="15840"/>
       <w:pgMar w:top="1440" w:right="1440" w:bottom="1440" w:left="1440" w:header="720" w:footer="720" w:gutter="0"/>
@@ -1347,6 +1407,7 @@
   <w:style w:type="character" w:default="1" w:styleId="DefaultParagraphFont">
     <w:name w:val="Default Paragraph Font"/>
     <w:uiPriority w:val="1"/>
+    <w:semiHidden/>
     <w:unhideWhenUsed/>
   </w:style>
   <w:style w:type="table" w:default="1" w:styleId="TableNormal">

</xml_diff>